<commit_message>
Updated documentation for Advanced Multi-Pump Control System
</commit_message>
<xml_diff>
--- a/Advanced Multi-Pump Control System documentation .docx
+++ b/Advanced Multi-Pump Control System documentation .docx
@@ -149,1063 +149,1053 @@
           <w:lang w:val="en-US"/>
         </w:rPr>
       </w:pPr>
+      <w:r>
+        <w:rPr>
+          <w:rFonts w:hint="default" w:ascii="Arial" w:hAnsi="Arial"/>
+          <w:sz w:val="32"/>
+          <w:szCs w:val="32"/>
+          <w:lang w:val="en-US"/>
+        </w:rPr>
+        <w:t xml:space="preserve">                                                                                                                                               </w:t>
+      </w:r>
+    </w:p>
+    <w:p>
+      <w:pPr>
+        <w:spacing w:line="360" w:lineRule="auto"/>
+        <w:rPr>
+          <w:rFonts w:ascii="Arial" w:hAnsi="Arial"/>
+          <w:sz w:val="32"/>
+          <w:szCs w:val="32"/>
+        </w:rPr>
+      </w:pPr>
+    </w:p>
+    <w:p>
+      <w:pPr>
+        <w:spacing w:line="360" w:lineRule="auto"/>
+        <w:rPr>
+          <w:rFonts w:ascii="Arial" w:hAnsi="Arial"/>
+          <w:sz w:val="32"/>
+          <w:szCs w:val="32"/>
+        </w:rPr>
+      </w:pPr>
+    </w:p>
+    <w:p>
+      <w:pPr>
+        <w:spacing w:line="360" w:lineRule="auto"/>
+        <w:rPr>
+          <w:rFonts w:ascii="Arial" w:hAnsi="Arial"/>
+          <w:sz w:val="32"/>
+          <w:szCs w:val="32"/>
+        </w:rPr>
+      </w:pPr>
+    </w:p>
+    <w:p>
+      <w:pPr>
+        <w:spacing w:line="360" w:lineRule="auto"/>
+        <w:rPr>
+          <w:rFonts w:ascii="Arial" w:hAnsi="Arial"/>
+          <w:b/>
+          <w:bCs/>
+          <w:sz w:val="32"/>
+          <w:szCs w:val="32"/>
+        </w:rPr>
+      </w:pPr>
+    </w:p>
+    <w:p>
+      <w:pPr>
+        <w:spacing w:line="360" w:lineRule="auto"/>
+      </w:pPr>
+    </w:p>
+    <w:p>
+      <w:pPr>
+        <w:spacing w:line="360" w:lineRule="auto"/>
+        <w:rPr>
+          <w:rFonts w:ascii="Arial" w:hAnsi="Arial"/>
+          <w:b/>
+          <w:bCs/>
+          <w:sz w:val="32"/>
+          <w:szCs w:val="32"/>
+        </w:rPr>
+      </w:pPr>
+    </w:p>
+    <w:p>
+      <w:pPr>
+        <w:spacing w:line="360" w:lineRule="auto"/>
+        <w:rPr>
+          <w:rFonts w:ascii="Arial" w:hAnsi="Arial"/>
+          <w:sz w:val="32"/>
+          <w:szCs w:val="32"/>
+        </w:rPr>
+      </w:pPr>
+      <w:r>
+        <w:rPr>
+          <w:rFonts w:ascii="Arial" w:hAnsi="Arial"/>
+          <w:b/>
+          <w:bCs/>
+          <w:sz w:val="32"/>
+          <w:szCs w:val="32"/>
+        </w:rPr>
+        <w:t>User Interface and Control:</w:t>
+      </w:r>
+      <w:r>
+        <w:rPr>
+          <w:rFonts w:ascii="Arial" w:hAnsi="Arial"/>
+          <w:sz w:val="32"/>
+          <w:szCs w:val="32"/>
+        </w:rPr>
+        <w:t xml:space="preserve"> Users can effortlessly access comprehensive system diagnostics, real-time operational statuses, and modify system </w:t>
+      </w:r>
+      <w:r>
+        <w:rPr>
+          <w:rFonts w:ascii="Arial" w:hAnsi="Arial"/>
+          <w:bCs/>
+          <w:sz w:val="32"/>
+          <w:szCs w:val="32"/>
+        </w:rPr>
+        <w:t xml:space="preserve">Parameters </w:t>
+      </w:r>
+      <w:r>
+        <w:rPr>
+          <w:rFonts w:ascii="Arial" w:hAnsi="Arial"/>
+          <w:sz w:val="32"/>
+          <w:szCs w:val="32"/>
+        </w:rPr>
+        <w:t>through the user-friendly interface of the apps. The system employs a Proportional-Integral-Derivative (PID) controller for precise speed and operational control. Additionally, it features a dual scheduler system: one to ensure balanced working hours across all pumps, and another to enable user-defined operational schedules based on specific days, times, or date-triggered events.</w:t>
+      </w:r>
+    </w:p>
+    <w:p>
+      <w:pPr>
+        <w:spacing w:line="360" w:lineRule="auto"/>
+        <w:rPr>
+          <w:rFonts w:ascii="Arial" w:hAnsi="Arial"/>
+          <w:sz w:val="32"/>
+          <w:szCs w:val="32"/>
+        </w:rPr>
+      </w:pPr>
+    </w:p>
+    <w:p>
+      <w:pPr>
+        <w:spacing w:line="360" w:lineRule="auto"/>
+        <w:rPr>
+          <w:rFonts w:ascii="Arial" w:hAnsi="Arial"/>
+          <w:sz w:val="32"/>
+          <w:szCs w:val="32"/>
+        </w:rPr>
+      </w:pPr>
+      <w:r>
+        <w:rPr>
+          <w:rFonts w:ascii="Arial" w:hAnsi="Arial"/>
+          <w:b/>
+          <w:bCs/>
+          <w:sz w:val="32"/>
+          <w:szCs w:val="32"/>
+        </w:rPr>
+        <w:t>Communication Protocol and Customizability:</w:t>
+      </w:r>
+      <w:r>
+        <w:rPr>
+          <w:rFonts w:ascii="Arial" w:hAnsi="Arial"/>
+          <w:sz w:val="32"/>
+          <w:szCs w:val="32"/>
+        </w:rPr>
+        <w:t xml:space="preserve"> Leveraging the Modbus communication protocol, the system offers compatibility with any Modbus-enabled machinery, thus providing users with the capability to transmit custom commands. Knowledgeable users can directly communicate with and control various devices connected to the system.</w:t>
+      </w:r>
+    </w:p>
+    <w:p>
+      <w:pPr>
+        <w:spacing w:line="360" w:lineRule="auto"/>
+        <w:rPr>
+          <w:rFonts w:ascii="Arial" w:hAnsi="Arial"/>
+          <w:sz w:val="32"/>
+          <w:szCs w:val="32"/>
+        </w:rPr>
+      </w:pPr>
+    </w:p>
+    <w:p>
+      <w:pPr>
+        <w:spacing w:line="360" w:lineRule="auto"/>
+        <w:rPr>
+          <w:rFonts w:ascii="Arial" w:hAnsi="Arial"/>
+          <w:sz w:val="32"/>
+          <w:szCs w:val="32"/>
+        </w:rPr>
+      </w:pPr>
+      <w:r>
+        <w:rPr>
+          <w:rFonts w:ascii="Arial" w:hAnsi="Arial"/>
+          <w:b/>
+          <w:bCs/>
+          <w:sz w:val="32"/>
+          <w:szCs w:val="32"/>
+        </w:rPr>
+        <w:t xml:space="preserve">Enhanced Accessibility and Monitoring: </w:t>
+      </w:r>
+      <w:r>
+        <w:rPr>
+          <w:rFonts w:ascii="Arial" w:hAnsi="Arial"/>
+          <w:sz w:val="32"/>
+          <w:szCs w:val="32"/>
+        </w:rPr>
+        <w:t>Accessibility is further enhanced through a bar-code scanning feature, allowing quick and easy connection to the system. The system archives a detailed history of alarms, facilitating effective troubleshooting and maintenance. Additionally, a dedicated monitoring panel is available for each pump, displaying vital data such as current speed, actual pressure, and target set points through interactive graphs and visualizations.</w:t>
+      </w:r>
+    </w:p>
+    <w:p>
+      <w:pPr>
+        <w:spacing w:line="360" w:lineRule="auto"/>
+        <w:rPr>
+          <w:rFonts w:ascii="Arial" w:hAnsi="Arial"/>
+          <w:sz w:val="32"/>
+          <w:szCs w:val="32"/>
+        </w:rPr>
+      </w:pPr>
+    </w:p>
+    <w:p>
+      <w:pPr>
+        <w:spacing w:line="360" w:lineRule="auto"/>
+        <w:rPr>
+          <w:rFonts w:ascii="Arial" w:hAnsi="Arial"/>
+          <w:sz w:val="32"/>
+          <w:szCs w:val="32"/>
+        </w:rPr>
+      </w:pPr>
+    </w:p>
+    <w:p>
+      <w:pPr>
+        <w:spacing w:line="360" w:lineRule="auto"/>
+        <w:rPr>
+          <w:rFonts w:ascii="Arial" w:hAnsi="Arial"/>
+          <w:sz w:val="32"/>
+          <w:szCs w:val="32"/>
+        </w:rPr>
+      </w:pPr>
+    </w:p>
+    <w:p>
+      <w:pPr>
+        <w:spacing w:line="360" w:lineRule="auto"/>
+        <w:rPr>
+          <w:rFonts w:ascii="Arial" w:hAnsi="Arial"/>
+          <w:sz w:val="32"/>
+          <w:szCs w:val="32"/>
+        </w:rPr>
+      </w:pPr>
+    </w:p>
+    <w:p>
+      <w:pPr>
+        <w:spacing w:line="360" w:lineRule="auto"/>
+        <w:rPr>
+          <w:rFonts w:ascii="Arial" w:hAnsi="Arial"/>
+          <w:sz w:val="32"/>
+          <w:szCs w:val="32"/>
+        </w:rPr>
+      </w:pPr>
+    </w:p>
+    <w:p>
+      <w:pPr>
+        <w:spacing w:line="360" w:lineRule="auto"/>
+        <w:rPr>
+          <w:rFonts w:ascii="Arial" w:hAnsi="Arial"/>
+          <w:sz w:val="32"/>
+          <w:szCs w:val="32"/>
+        </w:rPr>
+      </w:pPr>
+    </w:p>
+    <w:p>
+      <w:pPr>
+        <w:spacing w:line="360" w:lineRule="auto"/>
+        <w:rPr>
+          <w:rFonts w:ascii="Arial" w:hAnsi="Arial"/>
+          <w:b/>
+          <w:bCs/>
+          <w:sz w:val="32"/>
+          <w:szCs w:val="32"/>
+        </w:rPr>
+      </w:pPr>
+      <w:r>
+        <w:rPr>
+          <w:rFonts w:ascii="Arial" w:hAnsi="Arial"/>
+          <w:b/>
+          <w:bCs/>
+          <w:sz w:val="32"/>
+          <w:szCs w:val="32"/>
+        </w:rPr>
+        <w:t>Purpose :</w:t>
+      </w:r>
+    </w:p>
+    <w:p>
+      <w:pPr>
+        <w:spacing w:line="360" w:lineRule="auto"/>
+        <w:rPr>
+          <w:rFonts w:ascii="Arial" w:hAnsi="Arial"/>
+          <w:sz w:val="32"/>
+          <w:szCs w:val="32"/>
+        </w:rPr>
+      </w:pPr>
+      <w:r>
+        <w:rPr>
+          <w:rFonts w:ascii="Arial" w:hAnsi="Arial"/>
+          <w:sz w:val="32"/>
+          <w:szCs w:val="32"/>
+        </w:rPr>
+        <w:t>The primary purpose of this documentation is to provide an exhaustive and comprehensive understanding of the Advanced Multi-Pump Control System. It is designed to detail the system's design, functionalities, operational procedures, and the underlying code modules. The document serves as an all-encompassing guide, covering both the theoretical underpinnings and practical implementations of the system, from its architectural composition to the intricate details of its software modules and control mechanisms.</w:t>
+      </w:r>
+    </w:p>
+    <w:p>
+      <w:pPr>
+        <w:spacing w:line="360" w:lineRule="auto"/>
+        <w:rPr>
+          <w:rFonts w:ascii="Arial" w:hAnsi="Arial"/>
+          <w:sz w:val="32"/>
+          <w:szCs w:val="32"/>
+        </w:rPr>
+      </w:pPr>
+    </w:p>
+    <w:p>
+      <w:pPr>
+        <w:spacing w:line="360" w:lineRule="auto"/>
+        <w:rPr>
+          <w:rFonts w:ascii="Arial" w:hAnsi="Arial"/>
+          <w:sz w:val="32"/>
+          <w:szCs w:val="32"/>
+        </w:rPr>
+      </w:pPr>
+    </w:p>
+    <w:p>
+      <w:pPr>
+        <w:spacing w:line="360" w:lineRule="auto"/>
+        <w:rPr>
+          <w:rFonts w:ascii="Arial" w:hAnsi="Arial"/>
+          <w:sz w:val="32"/>
+          <w:szCs w:val="32"/>
+        </w:rPr>
+      </w:pPr>
+    </w:p>
+    <w:p>
+      <w:pPr>
+        <w:spacing w:line="360" w:lineRule="auto"/>
+        <w:rPr>
+          <w:rFonts w:ascii="Arial" w:hAnsi="Arial"/>
+          <w:sz w:val="32"/>
+          <w:szCs w:val="32"/>
+        </w:rPr>
+      </w:pPr>
+    </w:p>
+    <w:p>
+      <w:pPr>
+        <w:spacing w:line="360" w:lineRule="auto"/>
+        <w:rPr>
+          <w:rFonts w:ascii="Arial" w:hAnsi="Arial"/>
+          <w:sz w:val="32"/>
+          <w:szCs w:val="32"/>
+        </w:rPr>
+      </w:pPr>
+    </w:p>
+    <w:p>
+      <w:pPr>
+        <w:spacing w:line="360" w:lineRule="auto"/>
+        <w:rPr>
+          <w:rFonts w:ascii="Arial" w:hAnsi="Arial"/>
+          <w:sz w:val="32"/>
+          <w:szCs w:val="32"/>
+        </w:rPr>
+      </w:pPr>
+    </w:p>
+    <w:p>
+      <w:pPr>
+        <w:spacing w:line="360" w:lineRule="auto"/>
+        <w:rPr>
+          <w:rFonts w:ascii="Arial" w:hAnsi="Arial"/>
+          <w:sz w:val="32"/>
+          <w:szCs w:val="32"/>
+        </w:rPr>
+      </w:pPr>
+    </w:p>
+    <w:p>
+      <w:pPr>
+        <w:spacing w:line="360" w:lineRule="auto"/>
+        <w:rPr>
+          <w:rFonts w:ascii="Arial" w:hAnsi="Arial"/>
+          <w:sz w:val="32"/>
+          <w:szCs w:val="32"/>
+        </w:rPr>
+      </w:pPr>
+    </w:p>
+    <w:p>
+      <w:pPr>
+        <w:spacing w:line="360" w:lineRule="auto"/>
+        <w:rPr>
+          <w:rFonts w:ascii="Arial" w:hAnsi="Arial"/>
+          <w:sz w:val="32"/>
+          <w:szCs w:val="32"/>
+        </w:rPr>
+      </w:pPr>
+    </w:p>
+    <w:p>
+      <w:pPr>
+        <w:spacing w:line="360" w:lineRule="auto"/>
+        <w:rPr>
+          <w:rFonts w:ascii="Arial" w:hAnsi="Arial"/>
+          <w:sz w:val="32"/>
+          <w:szCs w:val="32"/>
+        </w:rPr>
+      </w:pPr>
+    </w:p>
+    <w:p>
+      <w:pPr>
+        <w:spacing w:line="360" w:lineRule="auto"/>
+        <w:rPr>
+          <w:rFonts w:ascii="Arial" w:hAnsi="Arial"/>
+          <w:sz w:val="32"/>
+          <w:szCs w:val="32"/>
+        </w:rPr>
+      </w:pPr>
+    </w:p>
+    <w:p>
+      <w:pPr>
+        <w:spacing w:line="360" w:lineRule="auto"/>
+        <w:rPr>
+          <w:rFonts w:ascii="Arial" w:hAnsi="Arial"/>
+          <w:sz w:val="32"/>
+          <w:szCs w:val="32"/>
+        </w:rPr>
+      </w:pPr>
+    </w:p>
+    <w:p>
+      <w:pPr>
+        <w:spacing w:line="360" w:lineRule="auto"/>
+        <w:rPr>
+          <w:rFonts w:ascii="Arial" w:hAnsi="Arial"/>
+          <w:sz w:val="32"/>
+          <w:szCs w:val="32"/>
+        </w:rPr>
+      </w:pPr>
+    </w:p>
+    <w:p>
+      <w:pPr>
+        <w:spacing w:line="360" w:lineRule="auto"/>
+        <w:rPr>
+          <w:rFonts w:ascii="Arial" w:hAnsi="Arial"/>
+          <w:sz w:val="32"/>
+          <w:szCs w:val="32"/>
+        </w:rPr>
+      </w:pPr>
+    </w:p>
+    <w:p>
+      <w:pPr>
+        <w:spacing w:line="360" w:lineRule="auto"/>
+        <w:rPr>
+          <w:rFonts w:ascii="Arial" w:hAnsi="Arial"/>
+          <w:sz w:val="32"/>
+          <w:szCs w:val="32"/>
+        </w:rPr>
+      </w:pPr>
+    </w:p>
+    <w:p>
+      <w:pPr>
+        <w:spacing w:line="360" w:lineRule="auto"/>
+        <w:rPr>
+          <w:rFonts w:ascii="Arial" w:hAnsi="Arial"/>
+          <w:sz w:val="32"/>
+          <w:szCs w:val="32"/>
+        </w:rPr>
+      </w:pPr>
+    </w:p>
+    <w:p>
+      <w:pPr>
+        <w:spacing w:line="360" w:lineRule="auto"/>
+        <w:rPr>
+          <w:rFonts w:ascii="Arial" w:hAnsi="Arial"/>
+          <w:sz w:val="32"/>
+          <w:szCs w:val="32"/>
+        </w:rPr>
+      </w:pPr>
+    </w:p>
+    <w:p>
+      <w:pPr>
+        <w:spacing w:line="360" w:lineRule="auto"/>
+        <w:rPr>
+          <w:rFonts w:ascii="Arial" w:hAnsi="Arial"/>
+          <w:sz w:val="32"/>
+          <w:szCs w:val="32"/>
+        </w:rPr>
+      </w:pPr>
+    </w:p>
+    <w:p>
+      <w:pPr>
+        <w:spacing w:line="360" w:lineRule="auto"/>
+        <w:rPr>
+          <w:rFonts w:ascii="Arial" w:hAnsi="Arial"/>
+          <w:sz w:val="32"/>
+          <w:szCs w:val="32"/>
+        </w:rPr>
+      </w:pPr>
+    </w:p>
+    <w:p>
+      <w:pPr>
+        <w:spacing w:line="360" w:lineRule="auto"/>
+        <w:rPr>
+          <w:rFonts w:ascii="Arial" w:hAnsi="Arial"/>
+          <w:b/>
+          <w:bCs/>
+          <w:sz w:val="32"/>
+          <w:szCs w:val="32"/>
+        </w:rPr>
+      </w:pPr>
+      <w:r>
+        <w:rPr>
+          <w:rFonts w:ascii="Arial" w:hAnsi="Arial"/>
+          <w:b/>
+          <w:bCs/>
+          <w:sz w:val="32"/>
+          <w:szCs w:val="32"/>
+        </w:rPr>
+        <w:t>Scope:</w:t>
+      </w:r>
+    </w:p>
+    <w:p>
+      <w:pPr>
+        <w:spacing w:line="360" w:lineRule="auto"/>
+        <w:rPr>
+          <w:rFonts w:ascii="Arial" w:hAnsi="Arial"/>
+          <w:b/>
+          <w:bCs/>
+          <w:sz w:val="32"/>
+          <w:szCs w:val="32"/>
+        </w:rPr>
+      </w:pPr>
+      <w:r>
+        <w:rPr>
+          <w:rFonts w:ascii="Arial" w:hAnsi="Arial"/>
+          <w:b/>
+          <w:bCs/>
+          <w:sz w:val="32"/>
+          <w:szCs w:val="32"/>
+        </w:rPr>
+        <w:t>This documentation includes:</w:t>
+      </w:r>
+    </w:p>
+    <w:p>
+      <w:pPr>
+        <w:spacing w:line="360" w:lineRule="auto"/>
+        <w:rPr>
+          <w:rFonts w:ascii="Arial" w:hAnsi="Arial"/>
+          <w:sz w:val="32"/>
+          <w:szCs w:val="32"/>
+        </w:rPr>
+      </w:pPr>
+    </w:p>
+    <w:p>
+      <w:pPr>
+        <w:spacing w:line="360" w:lineRule="auto"/>
+        <w:rPr>
+          <w:rFonts w:ascii="Arial" w:hAnsi="Arial"/>
+          <w:sz w:val="32"/>
+          <w:szCs w:val="32"/>
+        </w:rPr>
+      </w:pPr>
+      <w:r>
+        <w:rPr>
+          <w:rFonts w:ascii="Arial" w:hAnsi="Arial"/>
+          <w:b/>
+          <w:bCs/>
+          <w:sz w:val="32"/>
+          <w:szCs w:val="32"/>
+        </w:rPr>
+        <w:t>System Architecture and Code Modules:</w:t>
+      </w:r>
+      <w:r>
+        <w:rPr>
+          <w:rFonts w:ascii="Arial" w:hAnsi="Arial"/>
+          <w:sz w:val="32"/>
+          <w:szCs w:val="32"/>
+        </w:rPr>
+        <w:t xml:space="preserve"> An exploration of the system's design and structure, including hardware components, connectivity, and a detailed breakdown of the code modules that govern its functionality.</w:t>
+      </w:r>
+    </w:p>
+    <w:p>
+      <w:pPr>
+        <w:spacing w:line="360" w:lineRule="auto"/>
+        <w:rPr>
+          <w:rFonts w:ascii="Arial" w:hAnsi="Arial"/>
+          <w:sz w:val="32"/>
+          <w:szCs w:val="32"/>
+        </w:rPr>
+      </w:pPr>
+    </w:p>
+    <w:p>
+      <w:pPr>
+        <w:spacing w:line="360" w:lineRule="auto"/>
+        <w:rPr>
+          <w:rFonts w:ascii="Arial" w:hAnsi="Arial"/>
+          <w:sz w:val="32"/>
+          <w:szCs w:val="32"/>
+        </w:rPr>
+      </w:pPr>
+      <w:r>
+        <w:rPr>
+          <w:rFonts w:ascii="Arial" w:hAnsi="Arial"/>
+          <w:b/>
+          <w:bCs/>
+          <w:sz w:val="32"/>
+          <w:szCs w:val="32"/>
+        </w:rPr>
+        <w:t xml:space="preserve">Operational Functionality: </w:t>
+      </w:r>
+      <w:r>
+        <w:rPr>
+          <w:rFonts w:ascii="Arial" w:hAnsi="Arial"/>
+          <w:sz w:val="32"/>
+          <w:szCs w:val="32"/>
+        </w:rPr>
+        <w:t>In-depth insights into the system's functionalities such as pressure maintenance, PID control, scheduling mechanisms, Modbus communication, and user interface operations.</w:t>
+      </w:r>
+    </w:p>
+    <w:p>
+      <w:pPr>
+        <w:spacing w:line="360" w:lineRule="auto"/>
+        <w:rPr>
+          <w:rFonts w:ascii="Arial" w:hAnsi="Arial"/>
+          <w:sz w:val="32"/>
+          <w:szCs w:val="32"/>
+        </w:rPr>
+      </w:pPr>
+    </w:p>
+    <w:p>
+      <w:pPr>
+        <w:spacing w:line="360" w:lineRule="auto"/>
+        <w:rPr>
+          <w:rFonts w:ascii="Arial" w:hAnsi="Arial"/>
+          <w:sz w:val="32"/>
+          <w:szCs w:val="32"/>
+        </w:rPr>
+      </w:pPr>
+      <w:r>
+        <w:rPr>
+          <w:rFonts w:ascii="Arial" w:hAnsi="Arial"/>
+          <w:b/>
+          <w:bCs/>
+          <w:sz w:val="32"/>
+          <w:szCs w:val="32"/>
+        </w:rPr>
+        <w:t>User Interaction and Control:</w:t>
+      </w:r>
+      <w:r>
+        <w:rPr>
+          <w:rFonts w:ascii="Arial" w:hAnsi="Arial"/>
+          <w:sz w:val="32"/>
+          <w:szCs w:val="32"/>
+        </w:rPr>
+        <w:t xml:space="preserve"> Guidelines on system interaction through various platforms, available functionalities, and the role of each code module in user operations.</w:t>
+      </w:r>
+    </w:p>
+    <w:p>
+      <w:pPr>
+        <w:spacing w:line="360" w:lineRule="auto"/>
+        <w:rPr>
+          <w:rFonts w:ascii="Arial" w:hAnsi="Arial"/>
+          <w:sz w:val="32"/>
+          <w:szCs w:val="32"/>
+        </w:rPr>
+      </w:pPr>
+    </w:p>
+    <w:p>
+      <w:pPr>
+        <w:spacing w:line="360" w:lineRule="auto"/>
+        <w:rPr>
+          <w:rFonts w:ascii="Arial" w:hAnsi="Arial"/>
+          <w:sz w:val="32"/>
+          <w:szCs w:val="32"/>
+        </w:rPr>
+      </w:pPr>
+    </w:p>
+    <w:p>
+      <w:pPr>
+        <w:spacing w:line="360" w:lineRule="auto"/>
+        <w:rPr>
+          <w:rFonts w:ascii="Arial" w:hAnsi="Arial"/>
+          <w:sz w:val="32"/>
+          <w:szCs w:val="32"/>
+        </w:rPr>
+      </w:pPr>
+    </w:p>
+    <w:p>
+      <w:pPr>
+        <w:spacing w:line="360" w:lineRule="auto"/>
+        <w:rPr>
+          <w:rFonts w:ascii="Arial" w:hAnsi="Arial"/>
+          <w:sz w:val="32"/>
+          <w:szCs w:val="32"/>
+        </w:rPr>
+      </w:pPr>
+    </w:p>
+    <w:p>
+      <w:pPr>
+        <w:spacing w:line="360" w:lineRule="auto"/>
+        <w:rPr>
+          <w:rFonts w:ascii="Arial" w:hAnsi="Arial"/>
+          <w:sz w:val="32"/>
+          <w:szCs w:val="32"/>
+        </w:rPr>
+      </w:pPr>
+    </w:p>
+    <w:p>
+      <w:pPr>
+        <w:spacing w:line="360" w:lineRule="auto"/>
+        <w:rPr>
+          <w:rFonts w:ascii="Arial" w:hAnsi="Arial"/>
+          <w:sz w:val="32"/>
+          <w:szCs w:val="32"/>
+        </w:rPr>
+      </w:pPr>
+    </w:p>
+    <w:p>
+      <w:pPr>
+        <w:spacing w:line="360" w:lineRule="auto"/>
+        <w:rPr>
+          <w:rFonts w:ascii="Arial" w:hAnsi="Arial"/>
+          <w:sz w:val="32"/>
+          <w:szCs w:val="32"/>
+        </w:rPr>
+      </w:pPr>
+    </w:p>
+    <w:p>
+      <w:pPr>
+        <w:spacing w:line="360" w:lineRule="auto"/>
+        <w:rPr>
+          <w:rFonts w:ascii="Arial" w:hAnsi="Arial"/>
+          <w:sz w:val="32"/>
+          <w:szCs w:val="32"/>
+        </w:rPr>
+      </w:pPr>
+    </w:p>
+    <w:p>
+      <w:pPr>
+        <w:spacing w:line="360" w:lineRule="auto"/>
+        <w:rPr>
+          <w:rFonts w:ascii="Arial" w:hAnsi="Arial"/>
+          <w:sz w:val="32"/>
+          <w:szCs w:val="32"/>
+        </w:rPr>
+      </w:pPr>
+    </w:p>
+    <w:p>
+      <w:pPr>
+        <w:spacing w:line="360" w:lineRule="auto"/>
+        <w:rPr>
+          <w:rFonts w:ascii="Arial" w:hAnsi="Arial"/>
+          <w:sz w:val="32"/>
+          <w:szCs w:val="32"/>
+        </w:rPr>
+      </w:pPr>
+    </w:p>
+    <w:p>
+      <w:pPr>
+        <w:spacing w:line="360" w:lineRule="auto"/>
+        <w:rPr>
+          <w:rFonts w:ascii="Arial" w:hAnsi="Arial"/>
+          <w:sz w:val="32"/>
+          <w:szCs w:val="32"/>
+        </w:rPr>
+      </w:pPr>
+    </w:p>
+    <w:p>
+      <w:pPr>
+        <w:spacing w:line="360" w:lineRule="auto"/>
+        <w:rPr>
+          <w:rFonts w:ascii="Arial" w:hAnsi="Arial"/>
+          <w:sz w:val="32"/>
+          <w:szCs w:val="32"/>
+        </w:rPr>
+      </w:pPr>
+    </w:p>
+    <w:p>
+      <w:pPr>
+        <w:spacing w:line="360" w:lineRule="auto"/>
+        <w:rPr>
+          <w:rFonts w:ascii="Arial" w:hAnsi="Arial"/>
+          <w:sz w:val="32"/>
+          <w:szCs w:val="32"/>
+        </w:rPr>
+      </w:pPr>
+    </w:p>
+    <w:p>
+      <w:pPr>
+        <w:spacing w:line="360" w:lineRule="auto"/>
+        <w:rPr>
+          <w:rFonts w:ascii="Arial" w:hAnsi="Arial"/>
+          <w:b/>
+          <w:bCs/>
+          <w:sz w:val="32"/>
+          <w:szCs w:val="32"/>
+        </w:rPr>
+      </w:pPr>
+      <w:r>
+        <w:rPr>
+          <w:rFonts w:ascii="Arial" w:hAnsi="Arial"/>
+          <w:b/>
+          <w:bCs/>
+          <w:sz w:val="32"/>
+          <w:szCs w:val="32"/>
+        </w:rPr>
+        <w:t>Target Audience :</w:t>
+      </w:r>
+    </w:p>
+    <w:p>
+      <w:pPr>
+        <w:spacing w:line="360" w:lineRule="auto"/>
+        <w:rPr>
+          <w:rFonts w:ascii="Arial" w:hAnsi="Arial"/>
+          <w:sz w:val="32"/>
+          <w:szCs w:val="32"/>
+        </w:rPr>
+      </w:pPr>
+      <w:r>
+        <w:rPr>
+          <w:rFonts w:ascii="Arial" w:hAnsi="Arial"/>
+          <w:sz w:val="32"/>
+          <w:szCs w:val="32"/>
+        </w:rPr>
+        <w:t>This documentation is designed for a broad audience, including:</w:t>
+      </w:r>
+    </w:p>
+    <w:p>
+      <w:pPr>
+        <w:spacing w:line="360" w:lineRule="auto"/>
+        <w:rPr>
+          <w:rFonts w:ascii="Arial" w:hAnsi="Arial"/>
+          <w:sz w:val="32"/>
+          <w:szCs w:val="32"/>
+        </w:rPr>
+      </w:pPr>
+    </w:p>
+    <w:p>
+      <w:pPr>
+        <w:spacing w:line="360" w:lineRule="auto"/>
+        <w:rPr>
+          <w:rFonts w:ascii="Arial" w:hAnsi="Arial"/>
+          <w:sz w:val="32"/>
+          <w:szCs w:val="32"/>
+        </w:rPr>
+      </w:pPr>
+      <w:r>
+        <w:rPr>
+          <w:rFonts w:ascii="Arial" w:hAnsi="Arial"/>
+          <w:b/>
+          <w:bCs/>
+          <w:sz w:val="32"/>
+          <w:szCs w:val="32"/>
+        </w:rPr>
+        <w:t>System Operators and Technicians:</w:t>
+      </w:r>
+      <w:r>
+        <w:rPr>
+          <w:rFonts w:ascii="Arial" w:hAnsi="Arial"/>
+          <w:sz w:val="32"/>
+          <w:szCs w:val="32"/>
+        </w:rPr>
+        <w:t xml:space="preserve"> Individuals responsible for daily operation and maintenance, including monitoring and troubleshooting.</w:t>
+      </w:r>
+    </w:p>
+    <w:p>
+      <w:pPr>
+        <w:spacing w:line="360" w:lineRule="auto"/>
+        <w:rPr>
+          <w:rFonts w:ascii="Arial" w:hAnsi="Arial"/>
+          <w:sz w:val="32"/>
+          <w:szCs w:val="32"/>
+        </w:rPr>
+      </w:pPr>
+    </w:p>
+    <w:p>
+      <w:pPr>
+        <w:spacing w:line="360" w:lineRule="auto"/>
+        <w:rPr>
+          <w:rFonts w:ascii="Arial" w:hAnsi="Arial"/>
+          <w:sz w:val="32"/>
+          <w:szCs w:val="32"/>
+        </w:rPr>
+      </w:pPr>
+      <w:r>
+        <w:rPr>
+          <w:rFonts w:ascii="Arial" w:hAnsi="Arial"/>
+          <w:b/>
+          <w:bCs/>
+          <w:sz w:val="32"/>
+          <w:szCs w:val="32"/>
+        </w:rPr>
+        <w:t>Control System Engineers and Developers:</w:t>
+      </w:r>
+      <w:r>
+        <w:rPr>
+          <w:rFonts w:ascii="Arial" w:hAnsi="Arial"/>
+          <w:sz w:val="32"/>
+          <w:szCs w:val="32"/>
+        </w:rPr>
+        <w:t xml:space="preserve"> Professionals involved in system design, development, and enhancement, needing detailed knowledge of the system's architecture and code modules.</w:t>
+      </w:r>
+    </w:p>
+    <w:p>
+      <w:pPr>
+        <w:spacing w:line="360" w:lineRule="auto"/>
+        <w:rPr>
+          <w:rFonts w:ascii="Arial" w:hAnsi="Arial"/>
+          <w:sz w:val="32"/>
+          <w:szCs w:val="32"/>
+        </w:rPr>
+      </w:pPr>
+    </w:p>
+    <w:p>
+      <w:pPr>
+        <w:spacing w:line="360" w:lineRule="auto"/>
+        <w:rPr>
+          <w:rFonts w:ascii="Arial" w:hAnsi="Arial"/>
+          <w:sz w:val="32"/>
+          <w:szCs w:val="32"/>
+        </w:rPr>
+      </w:pPr>
+      <w:r>
+        <w:rPr>
+          <w:rFonts w:ascii="Arial" w:hAnsi="Arial"/>
+          <w:b/>
+          <w:bCs/>
+          <w:sz w:val="32"/>
+          <w:szCs w:val="32"/>
+        </w:rPr>
+        <w:t>Industrial Managers and Decision-Makers:</w:t>
+      </w:r>
+      <w:r>
+        <w:rPr>
+          <w:rFonts w:ascii="Arial" w:hAnsi="Arial"/>
+          <w:sz w:val="32"/>
+          <w:szCs w:val="32"/>
+        </w:rPr>
+        <w:t xml:space="preserve"> Personnel overseeing processes or facilities using the system, requiring a comprehensive understanding for effective management.</w:t>
+      </w:r>
+    </w:p>
+    <w:p>
+      <w:pPr>
+        <w:spacing w:line="360" w:lineRule="auto"/>
+        <w:rPr>
+          <w:rFonts w:ascii="Arial" w:hAnsi="Arial"/>
+          <w:sz w:val="32"/>
+          <w:szCs w:val="32"/>
+        </w:rPr>
+      </w:pPr>
+    </w:p>
+    <w:p>
+      <w:pPr>
+        <w:spacing w:line="360" w:lineRule="auto"/>
+        <w:rPr>
+          <w:rFonts w:ascii="Arial" w:hAnsi="Arial"/>
+          <w:sz w:val="32"/>
+          <w:szCs w:val="32"/>
+        </w:rPr>
+      </w:pPr>
+      <w:r>
+        <w:rPr>
+          <w:rFonts w:ascii="Arial" w:hAnsi="Arial"/>
+          <w:b/>
+          <w:bCs/>
+          <w:sz w:val="32"/>
+          <w:szCs w:val="32"/>
+        </w:rPr>
+        <w:t xml:space="preserve">Educational and Training Institutions: </w:t>
+      </w:r>
+      <w:r>
+        <w:rPr>
+          <w:rFonts w:ascii="Arial" w:hAnsi="Arial"/>
+          <w:sz w:val="32"/>
+          <w:szCs w:val="32"/>
+        </w:rPr>
+        <w:t>Instructors and students in control systems and industrial automation, looking for practical examples and in-depth analyses.</w:t>
+      </w:r>
+    </w:p>
+    <w:p>
+      <w:pPr>
+        <w:spacing w:line="360" w:lineRule="auto"/>
+        <w:rPr>
+          <w:rFonts w:ascii="Arial" w:hAnsi="Arial"/>
+          <w:sz w:val="32"/>
+          <w:szCs w:val="32"/>
+        </w:rPr>
+      </w:pPr>
+    </w:p>
+    <w:p>
+      <w:pPr>
+        <w:spacing w:line="360" w:lineRule="auto"/>
+        <w:rPr>
+          <w:rFonts w:ascii="Arial" w:hAnsi="Arial"/>
+          <w:sz w:val="32"/>
+          <w:szCs w:val="32"/>
+        </w:rPr>
+      </w:pPr>
+      <w:r>
+        <w:rPr>
+          <w:rFonts w:ascii="Arial" w:hAnsi="Arial"/>
+          <w:b/>
+          <w:bCs/>
+          <w:sz w:val="32"/>
+          <w:szCs w:val="32"/>
+        </w:rPr>
+        <w:t>Technical Support Staff:</w:t>
+      </w:r>
+      <w:r>
+        <w:rPr>
+          <w:rFonts w:ascii="Arial" w:hAnsi="Arial"/>
+          <w:sz w:val="32"/>
+          <w:szCs w:val="32"/>
+        </w:rPr>
+        <w:t xml:space="preserve"> Individuals providing technical assistance, requiring a deep understanding of the system's functions and potential issues.</w:t>
+      </w:r>
+    </w:p>
+    <w:p>
+      <w:pPr>
+        <w:spacing w:line="360" w:lineRule="auto"/>
+        <w:rPr>
+          <w:rFonts w:ascii="Arial" w:hAnsi="Arial"/>
+          <w:sz w:val="32"/>
+          <w:szCs w:val="32"/>
+        </w:rPr>
+      </w:pPr>
+    </w:p>
+    <w:p>
+      <w:pPr>
+        <w:spacing w:line="360" w:lineRule="auto"/>
+        <w:rPr>
+          <w:rFonts w:ascii="Arial" w:hAnsi="Arial"/>
+          <w:sz w:val="32"/>
+          <w:szCs w:val="32"/>
+        </w:rPr>
+      </w:pPr>
+      <w:r>
+        <w:rPr>
+          <w:rFonts w:ascii="Arial" w:hAnsi="Arial"/>
+          <w:b/>
+          <w:bCs/>
+          <w:sz w:val="32"/>
+          <w:szCs w:val="32"/>
+        </w:rPr>
+        <w:t xml:space="preserve">General Public and Non-Technical Users: </w:t>
+      </w:r>
+      <w:r>
+        <w:rPr>
+          <w:rFonts w:ascii="Arial" w:hAnsi="Arial"/>
+          <w:sz w:val="32"/>
+          <w:szCs w:val="32"/>
+        </w:rPr>
+        <w:t>People with a general interest in the system or those seeking basic knowledge about its operation and applications.</w:t>
+      </w:r>
+    </w:p>
+    <w:p>
+      <w:pPr>
+        <w:spacing w:line="360" w:lineRule="auto"/>
+        <w:rPr>
+          <w:rFonts w:ascii="Arial" w:hAnsi="Arial"/>
+          <w:sz w:val="32"/>
+          <w:szCs w:val="32"/>
+        </w:rPr>
+      </w:pPr>
       <w:bookmarkStart w:id="0" w:name="_GoBack"/>
       <w:bookmarkEnd w:id="0"/>
-      <w:r>
-        <w:rPr>
-          <w:rFonts w:hint="default" w:ascii="Arial" w:hAnsi="Arial"/>
-          <w:sz w:val="32"/>
-          <w:szCs w:val="32"/>
-          <w:lang w:val="en-US"/>
-        </w:rPr>
-        <w:t xml:space="preserve">                                                                                                                                               </w:t>
-      </w:r>
-    </w:p>
-    <w:p>
-      <w:pPr>
-        <w:spacing w:line="360" w:lineRule="auto"/>
-        <w:rPr>
-          <w:rFonts w:ascii="Arial" w:hAnsi="Arial"/>
-          <w:sz w:val="32"/>
-          <w:szCs w:val="32"/>
-        </w:rPr>
-      </w:pPr>
-    </w:p>
-    <w:p>
-      <w:pPr>
-        <w:spacing w:line="360" w:lineRule="auto"/>
-        <w:rPr>
-          <w:rFonts w:ascii="Arial" w:hAnsi="Arial"/>
-          <w:sz w:val="32"/>
-          <w:szCs w:val="32"/>
-        </w:rPr>
-      </w:pPr>
-    </w:p>
-    <w:p>
-      <w:pPr>
-        <w:spacing w:line="360" w:lineRule="auto"/>
-        <w:rPr>
-          <w:rFonts w:ascii="Arial" w:hAnsi="Arial"/>
-          <w:sz w:val="32"/>
-          <w:szCs w:val="32"/>
-        </w:rPr>
-      </w:pPr>
-    </w:p>
-    <w:p>
-      <w:pPr>
-        <w:spacing w:line="360" w:lineRule="auto"/>
-        <w:rPr>
-          <w:rFonts w:ascii="Arial" w:hAnsi="Arial"/>
-          <w:b/>
-          <w:bCs/>
-          <w:sz w:val="32"/>
-          <w:szCs w:val="32"/>
-        </w:rPr>
-      </w:pPr>
-    </w:p>
-    <w:p>
-      <w:pPr>
-        <w:spacing w:line="360" w:lineRule="auto"/>
-      </w:pPr>
-    </w:p>
-    <w:p>
-      <w:pPr>
-        <w:spacing w:line="360" w:lineRule="auto"/>
-        <w:rPr>
-          <w:rFonts w:ascii="Arial" w:hAnsi="Arial"/>
-          <w:b/>
-          <w:bCs/>
-          <w:sz w:val="32"/>
-          <w:szCs w:val="32"/>
-        </w:rPr>
-      </w:pPr>
-    </w:p>
-    <w:p>
-      <w:pPr>
-        <w:spacing w:line="360" w:lineRule="auto"/>
-        <w:rPr>
-          <w:rFonts w:ascii="Arial" w:hAnsi="Arial"/>
-          <w:sz w:val="32"/>
-          <w:szCs w:val="32"/>
-        </w:rPr>
-      </w:pPr>
-      <w:r>
-        <w:rPr>
-          <w:rFonts w:ascii="Arial" w:hAnsi="Arial"/>
-          <w:b/>
-          <w:bCs/>
-          <w:sz w:val="32"/>
-          <w:szCs w:val="32"/>
-        </w:rPr>
-        <w:t>User Interface and Control:</w:t>
-      </w:r>
-      <w:r>
-        <w:rPr>
-          <w:rFonts w:ascii="Arial" w:hAnsi="Arial"/>
-          <w:sz w:val="32"/>
-          <w:szCs w:val="32"/>
-        </w:rPr>
-        <w:t xml:space="preserve"> Users can effortlessly access comprehensive system diagnostics, real-time operational statuses, and modify system </w:t>
-      </w:r>
-      <w:r>
-        <w:rPr>
-          <w:rFonts w:ascii="Arial" w:hAnsi="Arial"/>
-          <w:bCs/>
-          <w:sz w:val="32"/>
-          <w:szCs w:val="32"/>
-        </w:rPr>
-        <w:t xml:space="preserve">Parameters </w:t>
-      </w:r>
-      <w:r>
-        <w:rPr>
-          <w:rFonts w:ascii="Arial" w:hAnsi="Arial"/>
-          <w:sz w:val="32"/>
-          <w:szCs w:val="32"/>
-        </w:rPr>
-        <w:t>through the user-friendly interface of the apps. The system employs a Proportional-Integral-Derivative (PID) controller for precise speed and operational control. Additionally, it features a dual scheduler system: one to ensure balanced working hours across all pumps, and another to enable user-defined operational schedules based on specific days, times, or date-triggered events.</w:t>
-      </w:r>
-    </w:p>
-    <w:p>
-      <w:pPr>
-        <w:spacing w:line="360" w:lineRule="auto"/>
-        <w:rPr>
-          <w:rFonts w:ascii="Arial" w:hAnsi="Arial"/>
-          <w:sz w:val="32"/>
-          <w:szCs w:val="32"/>
-        </w:rPr>
-      </w:pPr>
-    </w:p>
-    <w:p>
-      <w:pPr>
-        <w:spacing w:line="360" w:lineRule="auto"/>
-        <w:rPr>
-          <w:rFonts w:ascii="Arial" w:hAnsi="Arial"/>
-          <w:sz w:val="32"/>
-          <w:szCs w:val="32"/>
-        </w:rPr>
-      </w:pPr>
-      <w:r>
-        <w:rPr>
-          <w:rFonts w:ascii="Arial" w:hAnsi="Arial"/>
-          <w:b/>
-          <w:bCs/>
-          <w:sz w:val="32"/>
-          <w:szCs w:val="32"/>
-        </w:rPr>
-        <w:t>Communication Protocol and Customizability:</w:t>
-      </w:r>
-      <w:r>
-        <w:rPr>
-          <w:rFonts w:ascii="Arial" w:hAnsi="Arial"/>
-          <w:sz w:val="32"/>
-          <w:szCs w:val="32"/>
-        </w:rPr>
-        <w:t xml:space="preserve"> Leveraging the Modbus communication protocol, the system offers compatibility with any Modbus-enabled machinery, thus providing users with the capability to transmit custom commands. Knowledgeable users can directly communicate with and control various devices connected to the system.</w:t>
-      </w:r>
-    </w:p>
-    <w:p>
-      <w:pPr>
-        <w:spacing w:line="360" w:lineRule="auto"/>
-        <w:rPr>
-          <w:rFonts w:ascii="Arial" w:hAnsi="Arial"/>
-          <w:sz w:val="32"/>
-          <w:szCs w:val="32"/>
-        </w:rPr>
-      </w:pPr>
-    </w:p>
-    <w:p>
-      <w:pPr>
-        <w:spacing w:line="360" w:lineRule="auto"/>
-        <w:rPr>
-          <w:rFonts w:ascii="Arial" w:hAnsi="Arial"/>
-          <w:sz w:val="32"/>
-          <w:szCs w:val="32"/>
-        </w:rPr>
-      </w:pPr>
-      <w:r>
-        <w:rPr>
-          <w:rFonts w:ascii="Arial" w:hAnsi="Arial"/>
-          <w:b/>
-          <w:bCs/>
-          <w:sz w:val="32"/>
-          <w:szCs w:val="32"/>
-        </w:rPr>
-        <w:t xml:space="preserve">Enhanced Accessibility and Monitoring: </w:t>
-      </w:r>
-      <w:r>
-        <w:rPr>
-          <w:rFonts w:ascii="Arial" w:hAnsi="Arial"/>
-          <w:sz w:val="32"/>
-          <w:szCs w:val="32"/>
-        </w:rPr>
-        <w:t>Accessibility is further enhanced through a bar-code scanning feature, allowing quick and easy connection to the system. The system archives a detailed history of alarms, facilitating effective troubleshooting and maintenance. Additionally, a dedicated monitoring panel is available for each pump, displaying vital data such as current speed, actual pressure, and target set points through interactive graphs and visualizations.</w:t>
-      </w:r>
-    </w:p>
-    <w:p>
-      <w:pPr>
-        <w:spacing w:line="360" w:lineRule="auto"/>
-        <w:rPr>
-          <w:rFonts w:ascii="Arial" w:hAnsi="Arial"/>
-          <w:sz w:val="32"/>
-          <w:szCs w:val="32"/>
-        </w:rPr>
-      </w:pPr>
-    </w:p>
-    <w:p>
-      <w:pPr>
-        <w:spacing w:line="360" w:lineRule="auto"/>
-        <w:rPr>
-          <w:rFonts w:ascii="Arial" w:hAnsi="Arial"/>
-          <w:sz w:val="32"/>
-          <w:szCs w:val="32"/>
-        </w:rPr>
-      </w:pPr>
-    </w:p>
-    <w:p>
-      <w:pPr>
-        <w:spacing w:line="360" w:lineRule="auto"/>
-        <w:rPr>
-          <w:rFonts w:ascii="Arial" w:hAnsi="Arial"/>
-          <w:sz w:val="32"/>
-          <w:szCs w:val="32"/>
-        </w:rPr>
-      </w:pPr>
-    </w:p>
-    <w:p>
-      <w:pPr>
-        <w:spacing w:line="360" w:lineRule="auto"/>
-        <w:rPr>
-          <w:rFonts w:ascii="Arial" w:hAnsi="Arial"/>
-          <w:sz w:val="32"/>
-          <w:szCs w:val="32"/>
-        </w:rPr>
-      </w:pPr>
-    </w:p>
-    <w:p>
-      <w:pPr>
-        <w:spacing w:line="360" w:lineRule="auto"/>
-        <w:rPr>
-          <w:rFonts w:ascii="Arial" w:hAnsi="Arial"/>
-          <w:sz w:val="32"/>
-          <w:szCs w:val="32"/>
-        </w:rPr>
-      </w:pPr>
-    </w:p>
-    <w:p>
-      <w:pPr>
-        <w:spacing w:line="360" w:lineRule="auto"/>
-        <w:rPr>
-          <w:rFonts w:ascii="Arial" w:hAnsi="Arial"/>
-          <w:sz w:val="32"/>
-          <w:szCs w:val="32"/>
-        </w:rPr>
-      </w:pPr>
-    </w:p>
-    <w:p>
-      <w:pPr>
-        <w:spacing w:line="360" w:lineRule="auto"/>
-        <w:rPr>
-          <w:rFonts w:ascii="Arial" w:hAnsi="Arial"/>
-          <w:b/>
-          <w:bCs/>
-          <w:sz w:val="32"/>
-          <w:szCs w:val="32"/>
-        </w:rPr>
-      </w:pPr>
-      <w:r>
-        <w:rPr>
-          <w:rFonts w:ascii="Arial" w:hAnsi="Arial"/>
-          <w:b/>
-          <w:bCs/>
-          <w:sz w:val="32"/>
-          <w:szCs w:val="32"/>
-        </w:rPr>
-        <w:t>Purpose :</w:t>
-      </w:r>
-    </w:p>
-    <w:p>
-      <w:pPr>
-        <w:spacing w:line="360" w:lineRule="auto"/>
-        <w:rPr>
-          <w:rFonts w:ascii="Arial" w:hAnsi="Arial"/>
-          <w:sz w:val="32"/>
-          <w:szCs w:val="32"/>
-        </w:rPr>
-      </w:pPr>
-      <w:r>
-        <w:rPr>
-          <w:rFonts w:ascii="Arial" w:hAnsi="Arial"/>
-          <w:sz w:val="32"/>
-          <w:szCs w:val="32"/>
-        </w:rPr>
-        <w:t>The primary purpose of this documentation is to provide an exhaustive and comprehensive understanding of the Advanced Multi-Pump Control System. It is designed to detail the system's design, functionalities, operational procedures, and the underlying code modules. The document serves as an all-encompassing guide, covering both the theoretical underpinnings and practical implementations of the system, from its architectural composition to the intricate details of its software modules and control mechanisms.</w:t>
-      </w:r>
-    </w:p>
-    <w:p>
-      <w:pPr>
-        <w:spacing w:line="360" w:lineRule="auto"/>
-        <w:rPr>
-          <w:rFonts w:ascii="Arial" w:hAnsi="Arial"/>
-          <w:sz w:val="32"/>
-          <w:szCs w:val="32"/>
-        </w:rPr>
-      </w:pPr>
-    </w:p>
-    <w:p>
-      <w:pPr>
-        <w:spacing w:line="360" w:lineRule="auto"/>
-        <w:rPr>
-          <w:rFonts w:ascii="Arial" w:hAnsi="Arial"/>
-          <w:sz w:val="32"/>
-          <w:szCs w:val="32"/>
-        </w:rPr>
-      </w:pPr>
-    </w:p>
-    <w:p>
-      <w:pPr>
-        <w:spacing w:line="360" w:lineRule="auto"/>
-        <w:rPr>
-          <w:rFonts w:ascii="Arial" w:hAnsi="Arial"/>
-          <w:sz w:val="32"/>
-          <w:szCs w:val="32"/>
-        </w:rPr>
-      </w:pPr>
-    </w:p>
-    <w:p>
-      <w:pPr>
-        <w:spacing w:line="360" w:lineRule="auto"/>
-        <w:rPr>
-          <w:rFonts w:ascii="Arial" w:hAnsi="Arial"/>
-          <w:sz w:val="32"/>
-          <w:szCs w:val="32"/>
-        </w:rPr>
-      </w:pPr>
-    </w:p>
-    <w:p>
-      <w:pPr>
-        <w:spacing w:line="360" w:lineRule="auto"/>
-        <w:rPr>
-          <w:rFonts w:ascii="Arial" w:hAnsi="Arial"/>
-          <w:sz w:val="32"/>
-          <w:szCs w:val="32"/>
-        </w:rPr>
-      </w:pPr>
-    </w:p>
-    <w:p>
-      <w:pPr>
-        <w:spacing w:line="360" w:lineRule="auto"/>
-        <w:rPr>
-          <w:rFonts w:ascii="Arial" w:hAnsi="Arial"/>
-          <w:sz w:val="32"/>
-          <w:szCs w:val="32"/>
-        </w:rPr>
-      </w:pPr>
-    </w:p>
-    <w:p>
-      <w:pPr>
-        <w:spacing w:line="360" w:lineRule="auto"/>
-        <w:rPr>
-          <w:rFonts w:ascii="Arial" w:hAnsi="Arial"/>
-          <w:sz w:val="32"/>
-          <w:szCs w:val="32"/>
-        </w:rPr>
-      </w:pPr>
-    </w:p>
-    <w:p>
-      <w:pPr>
-        <w:spacing w:line="360" w:lineRule="auto"/>
-        <w:rPr>
-          <w:rFonts w:ascii="Arial" w:hAnsi="Arial"/>
-          <w:sz w:val="32"/>
-          <w:szCs w:val="32"/>
-        </w:rPr>
-      </w:pPr>
-    </w:p>
-    <w:p>
-      <w:pPr>
-        <w:spacing w:line="360" w:lineRule="auto"/>
-        <w:rPr>
-          <w:rFonts w:ascii="Arial" w:hAnsi="Arial"/>
-          <w:sz w:val="32"/>
-          <w:szCs w:val="32"/>
-        </w:rPr>
-      </w:pPr>
-    </w:p>
-    <w:p>
-      <w:pPr>
-        <w:spacing w:line="360" w:lineRule="auto"/>
-        <w:rPr>
-          <w:rFonts w:ascii="Arial" w:hAnsi="Arial"/>
-          <w:sz w:val="32"/>
-          <w:szCs w:val="32"/>
-        </w:rPr>
-      </w:pPr>
-    </w:p>
-    <w:p>
-      <w:pPr>
-        <w:spacing w:line="360" w:lineRule="auto"/>
-        <w:rPr>
-          <w:rFonts w:ascii="Arial" w:hAnsi="Arial"/>
-          <w:sz w:val="32"/>
-          <w:szCs w:val="32"/>
-        </w:rPr>
-      </w:pPr>
-    </w:p>
-    <w:p>
-      <w:pPr>
-        <w:spacing w:line="360" w:lineRule="auto"/>
-        <w:rPr>
-          <w:rFonts w:ascii="Arial" w:hAnsi="Arial"/>
-          <w:sz w:val="32"/>
-          <w:szCs w:val="32"/>
-        </w:rPr>
-      </w:pPr>
-    </w:p>
-    <w:p>
-      <w:pPr>
-        <w:spacing w:line="360" w:lineRule="auto"/>
-        <w:rPr>
-          <w:rFonts w:ascii="Arial" w:hAnsi="Arial"/>
-          <w:sz w:val="32"/>
-          <w:szCs w:val="32"/>
-        </w:rPr>
-      </w:pPr>
-    </w:p>
-    <w:p>
-      <w:pPr>
-        <w:spacing w:line="360" w:lineRule="auto"/>
-        <w:rPr>
-          <w:rFonts w:ascii="Arial" w:hAnsi="Arial"/>
-          <w:sz w:val="32"/>
-          <w:szCs w:val="32"/>
-        </w:rPr>
-      </w:pPr>
-    </w:p>
-    <w:p>
-      <w:pPr>
-        <w:spacing w:line="360" w:lineRule="auto"/>
-        <w:rPr>
-          <w:rFonts w:ascii="Arial" w:hAnsi="Arial"/>
-          <w:sz w:val="32"/>
-          <w:szCs w:val="32"/>
-        </w:rPr>
-      </w:pPr>
-    </w:p>
-    <w:p>
-      <w:pPr>
-        <w:spacing w:line="360" w:lineRule="auto"/>
-        <w:rPr>
-          <w:rFonts w:ascii="Arial" w:hAnsi="Arial"/>
-          <w:sz w:val="32"/>
-          <w:szCs w:val="32"/>
-        </w:rPr>
-      </w:pPr>
-    </w:p>
-    <w:p>
-      <w:pPr>
-        <w:spacing w:line="360" w:lineRule="auto"/>
-        <w:rPr>
-          <w:rFonts w:ascii="Arial" w:hAnsi="Arial"/>
-          <w:sz w:val="32"/>
-          <w:szCs w:val="32"/>
-        </w:rPr>
-      </w:pPr>
-    </w:p>
-    <w:p>
-      <w:pPr>
-        <w:spacing w:line="360" w:lineRule="auto"/>
-        <w:rPr>
-          <w:rFonts w:ascii="Arial" w:hAnsi="Arial"/>
-          <w:sz w:val="32"/>
-          <w:szCs w:val="32"/>
-        </w:rPr>
-      </w:pPr>
-    </w:p>
-    <w:p>
-      <w:pPr>
-        <w:spacing w:line="360" w:lineRule="auto"/>
-        <w:rPr>
-          <w:rFonts w:ascii="Arial" w:hAnsi="Arial"/>
-          <w:sz w:val="32"/>
-          <w:szCs w:val="32"/>
-        </w:rPr>
-      </w:pPr>
-    </w:p>
-    <w:p>
-      <w:pPr>
-        <w:spacing w:line="360" w:lineRule="auto"/>
-        <w:rPr>
-          <w:rFonts w:ascii="Arial" w:hAnsi="Arial"/>
-          <w:b/>
-          <w:bCs/>
-          <w:sz w:val="32"/>
-          <w:szCs w:val="32"/>
-        </w:rPr>
-      </w:pPr>
-      <w:r>
-        <w:rPr>
-          <w:rFonts w:ascii="Arial" w:hAnsi="Arial"/>
-          <w:b/>
-          <w:bCs/>
-          <w:sz w:val="32"/>
-          <w:szCs w:val="32"/>
-        </w:rPr>
-        <w:t>Scope:</w:t>
-      </w:r>
-    </w:p>
-    <w:p>
-      <w:pPr>
-        <w:spacing w:line="360" w:lineRule="auto"/>
-        <w:rPr>
-          <w:rFonts w:ascii="Arial" w:hAnsi="Arial"/>
-          <w:b/>
-          <w:bCs/>
-          <w:sz w:val="32"/>
-          <w:szCs w:val="32"/>
-        </w:rPr>
-      </w:pPr>
-      <w:r>
-        <w:rPr>
-          <w:rFonts w:ascii="Arial" w:hAnsi="Arial"/>
-          <w:b/>
-          <w:bCs/>
-          <w:sz w:val="32"/>
-          <w:szCs w:val="32"/>
-        </w:rPr>
-        <w:t>This documentation includes:</w:t>
-      </w:r>
-    </w:p>
-    <w:p>
-      <w:pPr>
-        <w:spacing w:line="360" w:lineRule="auto"/>
-        <w:rPr>
-          <w:rFonts w:ascii="Arial" w:hAnsi="Arial"/>
-          <w:sz w:val="32"/>
-          <w:szCs w:val="32"/>
-        </w:rPr>
-      </w:pPr>
-    </w:p>
-    <w:p>
-      <w:pPr>
-        <w:spacing w:line="360" w:lineRule="auto"/>
-        <w:rPr>
-          <w:rFonts w:ascii="Arial" w:hAnsi="Arial"/>
-          <w:sz w:val="32"/>
-          <w:szCs w:val="32"/>
-        </w:rPr>
-      </w:pPr>
-      <w:r>
-        <w:rPr>
-          <w:rFonts w:ascii="Arial" w:hAnsi="Arial"/>
-          <w:b/>
-          <w:bCs/>
-          <w:sz w:val="32"/>
-          <w:szCs w:val="32"/>
-        </w:rPr>
-        <w:t>System Architecture and Code Modules:</w:t>
-      </w:r>
-      <w:r>
-        <w:rPr>
-          <w:rFonts w:ascii="Arial" w:hAnsi="Arial"/>
-          <w:sz w:val="32"/>
-          <w:szCs w:val="32"/>
-        </w:rPr>
-        <w:t xml:space="preserve"> An exploration of the system's design and structure, including hardware components, connectivity, and a detailed breakdown of the code modules that govern its functionality.</w:t>
-      </w:r>
-    </w:p>
-    <w:p>
-      <w:pPr>
-        <w:spacing w:line="360" w:lineRule="auto"/>
-        <w:rPr>
-          <w:rFonts w:ascii="Arial" w:hAnsi="Arial"/>
-          <w:sz w:val="32"/>
-          <w:szCs w:val="32"/>
-        </w:rPr>
-      </w:pPr>
-    </w:p>
-    <w:p>
-      <w:pPr>
-        <w:spacing w:line="360" w:lineRule="auto"/>
-        <w:rPr>
-          <w:rFonts w:ascii="Arial" w:hAnsi="Arial"/>
-          <w:sz w:val="32"/>
-          <w:szCs w:val="32"/>
-        </w:rPr>
-      </w:pPr>
-      <w:r>
-        <w:rPr>
-          <w:rFonts w:ascii="Arial" w:hAnsi="Arial"/>
-          <w:b/>
-          <w:bCs/>
-          <w:sz w:val="32"/>
-          <w:szCs w:val="32"/>
-        </w:rPr>
-        <w:t xml:space="preserve">Operational Functionality: </w:t>
-      </w:r>
-      <w:r>
-        <w:rPr>
-          <w:rFonts w:ascii="Arial" w:hAnsi="Arial"/>
-          <w:sz w:val="32"/>
-          <w:szCs w:val="32"/>
-        </w:rPr>
-        <w:t>In-depth insights into the system's functionalities such as pressure maintenance, PID control, scheduling mechanisms, Modbus communication, and user interface operations.</w:t>
-      </w:r>
-    </w:p>
-    <w:p>
-      <w:pPr>
-        <w:spacing w:line="360" w:lineRule="auto"/>
-        <w:rPr>
-          <w:rFonts w:ascii="Arial" w:hAnsi="Arial"/>
-          <w:sz w:val="32"/>
-          <w:szCs w:val="32"/>
-        </w:rPr>
-      </w:pPr>
-    </w:p>
-    <w:p>
-      <w:pPr>
-        <w:spacing w:line="360" w:lineRule="auto"/>
-        <w:rPr>
-          <w:rFonts w:ascii="Arial" w:hAnsi="Arial"/>
-          <w:sz w:val="32"/>
-          <w:szCs w:val="32"/>
-        </w:rPr>
-      </w:pPr>
-      <w:r>
-        <w:rPr>
-          <w:rFonts w:ascii="Arial" w:hAnsi="Arial"/>
-          <w:b/>
-          <w:bCs/>
-          <w:sz w:val="32"/>
-          <w:szCs w:val="32"/>
-        </w:rPr>
-        <w:t>User Interaction and Control:</w:t>
-      </w:r>
-      <w:r>
-        <w:rPr>
-          <w:rFonts w:ascii="Arial" w:hAnsi="Arial"/>
-          <w:sz w:val="32"/>
-          <w:szCs w:val="32"/>
-        </w:rPr>
-        <w:t xml:space="preserve"> Guidelines on system interaction through various platforms, available functionalities, and the role of each code module in user operations.</w:t>
-      </w:r>
-    </w:p>
-    <w:p>
-      <w:pPr>
-        <w:spacing w:line="360" w:lineRule="auto"/>
-        <w:rPr>
-          <w:rFonts w:ascii="Arial" w:hAnsi="Arial"/>
-          <w:sz w:val="32"/>
-          <w:szCs w:val="32"/>
-        </w:rPr>
-      </w:pPr>
-    </w:p>
-    <w:p>
-      <w:pPr>
-        <w:spacing w:line="360" w:lineRule="auto"/>
-        <w:rPr>
-          <w:rFonts w:ascii="Arial" w:hAnsi="Arial"/>
-          <w:sz w:val="32"/>
-          <w:szCs w:val="32"/>
-        </w:rPr>
-      </w:pPr>
-    </w:p>
-    <w:p>
-      <w:pPr>
-        <w:spacing w:line="360" w:lineRule="auto"/>
-        <w:rPr>
-          <w:rFonts w:ascii="Arial" w:hAnsi="Arial"/>
-          <w:sz w:val="32"/>
-          <w:szCs w:val="32"/>
-        </w:rPr>
-      </w:pPr>
-    </w:p>
-    <w:p>
-      <w:pPr>
-        <w:spacing w:line="360" w:lineRule="auto"/>
-        <w:rPr>
-          <w:rFonts w:ascii="Arial" w:hAnsi="Arial"/>
-          <w:sz w:val="32"/>
-          <w:szCs w:val="32"/>
-        </w:rPr>
-      </w:pPr>
-    </w:p>
-    <w:p>
-      <w:pPr>
-        <w:spacing w:line="360" w:lineRule="auto"/>
-        <w:rPr>
-          <w:rFonts w:ascii="Arial" w:hAnsi="Arial"/>
-          <w:sz w:val="32"/>
-          <w:szCs w:val="32"/>
-        </w:rPr>
-      </w:pPr>
-    </w:p>
-    <w:p>
-      <w:pPr>
-        <w:spacing w:line="360" w:lineRule="auto"/>
-        <w:rPr>
-          <w:rFonts w:ascii="Arial" w:hAnsi="Arial"/>
-          <w:sz w:val="32"/>
-          <w:szCs w:val="32"/>
-        </w:rPr>
-      </w:pPr>
-    </w:p>
-    <w:p>
-      <w:pPr>
-        <w:spacing w:line="360" w:lineRule="auto"/>
-        <w:rPr>
-          <w:rFonts w:ascii="Arial" w:hAnsi="Arial"/>
-          <w:sz w:val="32"/>
-          <w:szCs w:val="32"/>
-        </w:rPr>
-      </w:pPr>
-    </w:p>
-    <w:p>
-      <w:pPr>
-        <w:spacing w:line="360" w:lineRule="auto"/>
-        <w:rPr>
-          <w:rFonts w:ascii="Arial" w:hAnsi="Arial"/>
-          <w:sz w:val="32"/>
-          <w:szCs w:val="32"/>
-        </w:rPr>
-      </w:pPr>
-    </w:p>
-    <w:p>
-      <w:pPr>
-        <w:spacing w:line="360" w:lineRule="auto"/>
-        <w:rPr>
-          <w:rFonts w:ascii="Arial" w:hAnsi="Arial"/>
-          <w:sz w:val="32"/>
-          <w:szCs w:val="32"/>
-        </w:rPr>
-      </w:pPr>
-    </w:p>
-    <w:p>
-      <w:pPr>
-        <w:spacing w:line="360" w:lineRule="auto"/>
-        <w:rPr>
-          <w:rFonts w:ascii="Arial" w:hAnsi="Arial"/>
-          <w:sz w:val="32"/>
-          <w:szCs w:val="32"/>
-        </w:rPr>
-      </w:pPr>
-    </w:p>
-    <w:p>
-      <w:pPr>
-        <w:spacing w:line="360" w:lineRule="auto"/>
-        <w:rPr>
-          <w:rFonts w:ascii="Arial" w:hAnsi="Arial"/>
-          <w:sz w:val="32"/>
-          <w:szCs w:val="32"/>
-        </w:rPr>
-      </w:pPr>
-    </w:p>
-    <w:p>
-      <w:pPr>
-        <w:spacing w:line="360" w:lineRule="auto"/>
-        <w:rPr>
-          <w:rFonts w:ascii="Arial" w:hAnsi="Arial"/>
-          <w:sz w:val="32"/>
-          <w:szCs w:val="32"/>
-        </w:rPr>
-      </w:pPr>
-    </w:p>
-    <w:p>
-      <w:pPr>
-        <w:spacing w:line="360" w:lineRule="auto"/>
-        <w:rPr>
-          <w:rFonts w:ascii="Arial" w:hAnsi="Arial"/>
-          <w:sz w:val="32"/>
-          <w:szCs w:val="32"/>
-        </w:rPr>
-      </w:pPr>
-    </w:p>
-    <w:p>
-      <w:pPr>
-        <w:spacing w:line="360" w:lineRule="auto"/>
-        <w:rPr>
-          <w:rFonts w:ascii="Arial" w:hAnsi="Arial"/>
-          <w:b/>
-          <w:bCs/>
-          <w:sz w:val="32"/>
-          <w:szCs w:val="32"/>
-        </w:rPr>
-      </w:pPr>
-      <w:r>
-        <w:rPr>
-          <w:rFonts w:ascii="Arial" w:hAnsi="Arial"/>
-          <w:b/>
-          <w:bCs/>
-          <w:sz w:val="32"/>
-          <w:szCs w:val="32"/>
-        </w:rPr>
-        <w:t>Target Audience :</w:t>
-      </w:r>
-    </w:p>
-    <w:p>
-      <w:pPr>
-        <w:spacing w:line="360" w:lineRule="auto"/>
-        <w:rPr>
-          <w:rFonts w:ascii="Arial" w:hAnsi="Arial"/>
-          <w:sz w:val="32"/>
-          <w:szCs w:val="32"/>
-        </w:rPr>
-      </w:pPr>
-      <w:r>
-        <w:rPr>
-          <w:rFonts w:ascii="Arial" w:hAnsi="Arial"/>
-          <w:sz w:val="32"/>
-          <w:szCs w:val="32"/>
-        </w:rPr>
-        <w:t>This documentation is designed for a broad audience, including:</w:t>
-      </w:r>
-    </w:p>
-    <w:p>
-      <w:pPr>
-        <w:spacing w:line="360" w:lineRule="auto"/>
-        <w:rPr>
-          <w:rFonts w:ascii="Arial" w:hAnsi="Arial"/>
-          <w:sz w:val="32"/>
-          <w:szCs w:val="32"/>
-        </w:rPr>
-      </w:pPr>
-    </w:p>
-    <w:p>
-      <w:pPr>
-        <w:spacing w:line="360" w:lineRule="auto"/>
-        <w:rPr>
-          <w:rFonts w:ascii="Arial" w:hAnsi="Arial"/>
-          <w:sz w:val="32"/>
-          <w:szCs w:val="32"/>
-        </w:rPr>
-      </w:pPr>
-      <w:r>
-        <w:rPr>
-          <w:rFonts w:ascii="Arial" w:hAnsi="Arial"/>
-          <w:b/>
-          <w:bCs/>
-          <w:sz w:val="32"/>
-          <w:szCs w:val="32"/>
-        </w:rPr>
-        <w:t>System Operators and Technicians:</w:t>
-      </w:r>
-      <w:r>
-        <w:rPr>
-          <w:rFonts w:ascii="Arial" w:hAnsi="Arial"/>
-          <w:sz w:val="32"/>
-          <w:szCs w:val="32"/>
-        </w:rPr>
-        <w:t xml:space="preserve"> Individuals responsible for daily operation and maintenance, including monitoring and troubleshooting.</w:t>
-      </w:r>
-    </w:p>
-    <w:p>
-      <w:pPr>
-        <w:spacing w:line="360" w:lineRule="auto"/>
-        <w:rPr>
-          <w:rFonts w:ascii="Arial" w:hAnsi="Arial"/>
-          <w:sz w:val="32"/>
-          <w:szCs w:val="32"/>
-        </w:rPr>
-      </w:pPr>
-    </w:p>
-    <w:p>
-      <w:pPr>
-        <w:spacing w:line="360" w:lineRule="auto"/>
-        <w:rPr>
-          <w:rFonts w:ascii="Arial" w:hAnsi="Arial"/>
-          <w:sz w:val="32"/>
-          <w:szCs w:val="32"/>
-        </w:rPr>
-      </w:pPr>
-      <w:r>
-        <w:rPr>
-          <w:rFonts w:ascii="Arial" w:hAnsi="Arial"/>
-          <w:b/>
-          <w:bCs/>
-          <w:sz w:val="32"/>
-          <w:szCs w:val="32"/>
-        </w:rPr>
-        <w:t>Control System Engineers and Developers:</w:t>
-      </w:r>
-      <w:r>
-        <w:rPr>
-          <w:rFonts w:ascii="Arial" w:hAnsi="Arial"/>
-          <w:sz w:val="32"/>
-          <w:szCs w:val="32"/>
-        </w:rPr>
-        <w:t xml:space="preserve"> Professionals involved in system design, development, and enhancement, needing detailed knowledge of the system's architecture and code modules.</w:t>
-      </w:r>
-    </w:p>
-    <w:p>
-      <w:pPr>
-        <w:spacing w:line="360" w:lineRule="auto"/>
-        <w:rPr>
-          <w:rFonts w:ascii="Arial" w:hAnsi="Arial"/>
-          <w:sz w:val="32"/>
-          <w:szCs w:val="32"/>
-        </w:rPr>
-      </w:pPr>
-    </w:p>
-    <w:p>
-      <w:pPr>
-        <w:spacing w:line="360" w:lineRule="auto"/>
-        <w:rPr>
-          <w:rFonts w:ascii="Arial" w:hAnsi="Arial"/>
-          <w:sz w:val="32"/>
-          <w:szCs w:val="32"/>
-        </w:rPr>
-      </w:pPr>
-      <w:r>
-        <w:rPr>
-          <w:rFonts w:ascii="Arial" w:hAnsi="Arial"/>
-          <w:b/>
-          <w:bCs/>
-          <w:sz w:val="32"/>
-          <w:szCs w:val="32"/>
-        </w:rPr>
-        <w:t>Industrial Managers and Decision-Makers:</w:t>
-      </w:r>
-      <w:r>
-        <w:rPr>
-          <w:rFonts w:ascii="Arial" w:hAnsi="Arial"/>
-          <w:sz w:val="32"/>
-          <w:szCs w:val="32"/>
-        </w:rPr>
-        <w:t xml:space="preserve"> Personnel overseeing processes or facilities using the system, requiring a comprehensive understanding for effective management.</w:t>
-      </w:r>
-    </w:p>
-    <w:p>
-      <w:pPr>
-        <w:spacing w:line="360" w:lineRule="auto"/>
-        <w:rPr>
-          <w:rFonts w:ascii="Arial" w:hAnsi="Arial"/>
-          <w:sz w:val="32"/>
-          <w:szCs w:val="32"/>
-        </w:rPr>
-      </w:pPr>
-    </w:p>
-    <w:p>
-      <w:pPr>
-        <w:spacing w:line="360" w:lineRule="auto"/>
-        <w:rPr>
-          <w:rFonts w:ascii="Arial" w:hAnsi="Arial"/>
-          <w:sz w:val="32"/>
-          <w:szCs w:val="32"/>
-        </w:rPr>
-      </w:pPr>
-      <w:r>
-        <w:rPr>
-          <w:rFonts w:ascii="Arial" w:hAnsi="Arial"/>
-          <w:b/>
-          <w:bCs/>
-          <w:sz w:val="32"/>
-          <w:szCs w:val="32"/>
-        </w:rPr>
-        <w:t xml:space="preserve">Educational and Training Institutions: </w:t>
-      </w:r>
-      <w:r>
-        <w:rPr>
-          <w:rFonts w:ascii="Arial" w:hAnsi="Arial"/>
-          <w:sz w:val="32"/>
-          <w:szCs w:val="32"/>
-        </w:rPr>
-        <w:t>Instructors and students in control systems and industrial automation, looking for practical examples and in-depth analyses.</w:t>
-      </w:r>
-    </w:p>
-    <w:p>
-      <w:pPr>
-        <w:spacing w:line="360" w:lineRule="auto"/>
-        <w:rPr>
-          <w:rFonts w:ascii="Arial" w:hAnsi="Arial"/>
-          <w:sz w:val="32"/>
-          <w:szCs w:val="32"/>
-        </w:rPr>
-      </w:pPr>
-    </w:p>
-    <w:p>
-      <w:pPr>
-        <w:spacing w:line="360" w:lineRule="auto"/>
-        <w:rPr>
-          <w:rFonts w:ascii="Arial" w:hAnsi="Arial"/>
-          <w:sz w:val="32"/>
-          <w:szCs w:val="32"/>
-        </w:rPr>
-      </w:pPr>
-      <w:r>
-        <w:rPr>
-          <w:rFonts w:ascii="Arial" w:hAnsi="Arial"/>
-          <w:b/>
-          <w:bCs/>
-          <w:sz w:val="32"/>
-          <w:szCs w:val="32"/>
-        </w:rPr>
-        <w:t>Technical Support Staff:</w:t>
-      </w:r>
-      <w:r>
-        <w:rPr>
-          <w:rFonts w:ascii="Arial" w:hAnsi="Arial"/>
-          <w:sz w:val="32"/>
-          <w:szCs w:val="32"/>
-        </w:rPr>
-        <w:t xml:space="preserve"> Individuals providing technical assistance, requiring a deep understanding of the system's functions and potential issues.</w:t>
-      </w:r>
-    </w:p>
-    <w:p>
-      <w:pPr>
-        <w:spacing w:line="360" w:lineRule="auto"/>
-        <w:rPr>
-          <w:rFonts w:ascii="Arial" w:hAnsi="Arial"/>
-          <w:sz w:val="32"/>
-          <w:szCs w:val="32"/>
-        </w:rPr>
-      </w:pPr>
-    </w:p>
-    <w:p>
-      <w:pPr>
-        <w:spacing w:line="360" w:lineRule="auto"/>
-        <w:rPr>
-          <w:rFonts w:ascii="Arial" w:hAnsi="Arial"/>
-          <w:sz w:val="32"/>
-          <w:szCs w:val="32"/>
-        </w:rPr>
-      </w:pPr>
-      <w:r>
-        <w:rPr>
-          <w:rFonts w:ascii="Arial" w:hAnsi="Arial"/>
-          <w:b/>
-          <w:bCs/>
-          <w:sz w:val="32"/>
-          <w:szCs w:val="32"/>
-        </w:rPr>
-        <w:t xml:space="preserve">General Public and Non-Technical Users: </w:t>
-      </w:r>
-      <w:r>
-        <w:rPr>
-          <w:rFonts w:ascii="Arial" w:hAnsi="Arial"/>
-          <w:sz w:val="32"/>
-          <w:szCs w:val="32"/>
-        </w:rPr>
-        <w:t>People with a general interest in the system or those seeking basic knowledge about its operation and applications.</w:t>
-      </w:r>
-    </w:p>
-    <w:p>
-      <w:pPr>
-        <w:spacing w:line="360" w:lineRule="auto"/>
-        <w:rPr>
-          <w:rFonts w:ascii="Arial" w:hAnsi="Arial"/>
-          <w:sz w:val="32"/>
-          <w:szCs w:val="32"/>
-        </w:rPr>
-      </w:pPr>
-    </w:p>
-    <w:p>
-      <w:pPr>
-        <w:spacing w:line="360" w:lineRule="auto"/>
-        <w:rPr>
-          <w:rFonts w:ascii="Arial" w:hAnsi="Arial"/>
-          <w:sz w:val="32"/>
-          <w:szCs w:val="32"/>
-        </w:rPr>
-      </w:pPr>
     </w:p>
     <w:p>
       <w:pPr>

</xml_diff>